<commit_message>
fix: better signed reference template
</commit_message>
<xml_diff>
--- a/watchdoc/templates/ro-reference-signed.docx
+++ b/watchdoc/templates/ro-reference-signed.docx
@@ -910,7 +910,6 @@
                 <w:lang w:val="en-US"/>
               </w:rPr>
             </w:pPr>
-            <w:proofErr w:type="gramStart"/>
             <w:r>
               <w:rPr>
                 <w:lang w:val="en-US"/>
@@ -922,14 +921,7 @@
               <w:rPr>
                 <w:lang w:val="en-US"/>
               </w:rPr>
-              <w:t>surname</w:t>
-            </w:r>
-            <w:proofErr w:type="gramEnd"/>
-            <w:r>
-              <w:rPr>
-                <w:lang w:val="en-US"/>
-              </w:rPr>
-              <w:t>_genitive</w:t>
+              <w:t>surname_genitive</w:t>
             </w:r>
             <w:proofErr w:type="spellEnd"/>
             <w:r>
@@ -1065,7 +1057,6 @@
       </w:r>
     </w:p>
     <w:p/>
-    <w:p/>
     <w:tbl>
       <w:tblPr>
         <w:tblStyle w:val="a2"/>
@@ -1083,8 +1074,8 @@
       </w:tblPr>
       <w:tblGrid>
         <w:gridCol w:w="2336"/>
-        <w:gridCol w:w="2767"/>
-        <w:gridCol w:w="1905"/>
+        <w:gridCol w:w="2342"/>
+        <w:gridCol w:w="2330"/>
         <w:gridCol w:w="2337"/>
       </w:tblGrid>
       <w:tr>
@@ -1144,7 +1135,7 @@
         </w:tc>
         <w:tc>
           <w:tcPr>
-            <w:tcW w:w="2767" w:type="dxa"/>
+            <w:tcW w:w="2342" w:type="dxa"/>
             <w:vAlign w:val="center"/>
           </w:tcPr>
           <w:p>
@@ -1158,7 +1149,7 @@
         </w:tc>
         <w:tc>
           <w:tcPr>
-            <w:tcW w:w="1905" w:type="dxa"/>
+            <w:tcW w:w="2330" w:type="dxa"/>
             <w:vAlign w:val="center"/>
           </w:tcPr>
           <w:p>
@@ -1170,7 +1161,7 @@
                 <w:noProof/>
               </w:rPr>
               <w:drawing>
-                <wp:inline distT="0" distB="0" distL="0" distR="0" wp14:anchorId="477E8F36" wp14:editId="43ACAF8B">
+                <wp:inline distT="0" distB="0" distL="0" distR="0" wp14:anchorId="477E8F36" wp14:editId="422A3952">
                   <wp:extent cx="1241259" cy="488438"/>
                   <wp:effectExtent l="0" t="0" r="3810" b="0"/>
                   <wp:docPr id="2" name="Picture 2"/>
@@ -1199,7 +1190,7 @@
                         <pic:spPr>
                           <a:xfrm>
                             <a:off x="0" y="0"/>
-                            <a:ext cx="1262809" cy="496918"/>
+                            <a:ext cx="1241259" cy="488438"/>
                           </a:xfrm>
                           <a:prstGeom prst="rect">
                             <a:avLst/>

</xml_diff>

<commit_message>
fix: less whitespace in signed reference
</commit_message>
<xml_diff>
--- a/watchdoc/templates/ro-reference-signed.docx
+++ b/watchdoc/templates/ro-reference-signed.docx
@@ -423,19 +423,11 @@
               <w:jc w:val="right"/>
             </w:pPr>
           </w:p>
-          <w:p/>
-          <w:p>
-            <w:pPr>
-              <w:jc w:val="center"/>
-            </w:pPr>
-          </w:p>
-          <w:p>
-            <w:pPr>
-              <w:jc w:val="center"/>
-            </w:pPr>
+          <w:p>
             <w:bookmarkStart w:id="0" w:name="_gjdgxs" w:colFirst="0" w:colLast="0"/>
             <w:bookmarkEnd w:id="0"/>
           </w:p>
+          <w:p/>
         </w:tc>
       </w:tr>
     </w:tbl>
@@ -1027,14 +1019,6 @@
     </w:tbl>
     <w:p>
       <w:pPr>
-        <w:tabs>
-          <w:tab w:val="left" w:pos="2299"/>
-        </w:tabs>
-        <w:jc w:val="both"/>
-      </w:pPr>
-    </w:p>
-    <w:p>
-      <w:pPr>
         <w:jc w:val="both"/>
       </w:pPr>
     </w:p>
@@ -1056,7 +1040,6 @@
         <w:t>«Высшая школа экономики»</w:t>
       </w:r>
     </w:p>
-    <w:p/>
     <w:tbl>
       <w:tblPr>
         <w:tblStyle w:val="a2"/>
@@ -1088,7 +1071,6 @@
               <w:rPr>
                 <w:noProof/>
               </w:rPr>
-              <w:lastRenderedPageBreak/>
               <w:drawing>
                 <wp:inline distT="0" distB="0" distL="0" distR="0" wp14:anchorId="7503EE30" wp14:editId="3667E410">
                   <wp:extent cx="1337310" cy="1324610"/>

</xml_diff>

<commit_message>
Fix mec-stamp and signature
- Replace images in template

- Add new and delete previous stamp and sign
</commit_message>
<xml_diff>
--- a/watchdoc/templates/ro-reference-signed.docx
+++ b/watchdoc/templates/ro-reference-signed.docx
@@ -1,6 +1,6 @@
 
 <file path=word/document.xml><?xml version="1.0" encoding="utf-8"?>
-<w:document xmlns:wpc="http://schemas.microsoft.com/office/word/2010/wordprocessingCanvas" xmlns:cx="http://schemas.microsoft.com/office/drawing/2014/chartex" xmlns:cx1="http://schemas.microsoft.com/office/drawing/2015/9/8/chartex" xmlns:cx2="http://schemas.microsoft.com/office/drawing/2015/10/21/chartex" xmlns:cx3="http://schemas.microsoft.com/office/drawing/2016/5/9/chartex" xmlns:cx4="http://schemas.microsoft.com/office/drawing/2016/5/10/chartex" xmlns:cx5="http://schemas.microsoft.com/office/drawing/2016/5/11/chartex" xmlns:cx6="http://schemas.microsoft.com/office/drawing/2016/5/12/chartex" xmlns:cx7="http://schemas.microsoft.com/office/drawing/2016/5/13/chartex" xmlns:cx8="http://schemas.microsoft.com/office/drawing/2016/5/14/chartex" xmlns:mc="http://schemas.openxmlformats.org/markup-compatibility/2006" xmlns:aink="http://schemas.microsoft.com/office/drawing/2016/ink" xmlns:am3d="http://schemas.microsoft.com/office/drawing/2017/model3d" xmlns:o="urn:schemas-microsoft-com:office:office" xmlns:oel="http://schemas.microsoft.com/office/2019/extlst" xmlns:r="http://schemas.openxmlformats.org/officeDocument/2006/relationships" xmlns:m="http://schemas.openxmlformats.org/officeDocument/2006/math" xmlns:v="urn:schemas-microsoft-com:vml" xmlns:wp14="http://schemas.microsoft.com/office/word/2010/wordprocessingDrawing" xmlns:wp="http://schemas.openxmlformats.org/drawingml/2006/wordprocessingDrawing" xmlns:w10="urn:schemas-microsoft-com:office:word" xmlns:w="http://schemas.openxmlformats.org/wordprocessingml/2006/main" xmlns:w14="http://schemas.microsoft.com/office/word/2010/wordml" xmlns:w15="http://schemas.microsoft.com/office/word/2012/wordml" xmlns:w16cex="http://schemas.microsoft.com/office/word/2018/wordml/cex" xmlns:w16cid="http://schemas.microsoft.com/office/word/2016/wordml/cid" xmlns:w16="http://schemas.microsoft.com/office/word/2018/wordml" xmlns:w16sdtdh="http://schemas.microsoft.com/office/word/2020/wordml/sdtdatahash" xmlns:w16se="http://schemas.microsoft.com/office/word/2015/wordml/symex" xmlns:wpg="http://schemas.microsoft.com/office/word/2010/wordprocessingGroup" xmlns:wpi="http://schemas.microsoft.com/office/word/2010/wordprocessingInk" xmlns:wne="http://schemas.microsoft.com/office/word/2006/wordml" xmlns:wps="http://schemas.microsoft.com/office/word/2010/wordprocessingShape" mc:Ignorable="w14 w15 w16se w16cid w16 w16cex w16sdtdh wp14">
+<w:document xmlns:wpc="http://schemas.microsoft.com/office/word/2010/wordprocessingCanvas" xmlns:cx="http://schemas.microsoft.com/office/drawing/2014/chartex" xmlns:cx1="http://schemas.microsoft.com/office/drawing/2015/9/8/chartex" xmlns:cx2="http://schemas.microsoft.com/office/drawing/2015/10/21/chartex" xmlns:cx3="http://schemas.microsoft.com/office/drawing/2016/5/9/chartex" xmlns:cx4="http://schemas.microsoft.com/office/drawing/2016/5/10/chartex" xmlns:cx5="http://schemas.microsoft.com/office/drawing/2016/5/11/chartex" xmlns:cx6="http://schemas.microsoft.com/office/drawing/2016/5/12/chartex" xmlns:cx7="http://schemas.microsoft.com/office/drawing/2016/5/13/chartex" xmlns:cx8="http://schemas.microsoft.com/office/drawing/2016/5/14/chartex" xmlns:mc="http://schemas.openxmlformats.org/markup-compatibility/2006" xmlns:aink="http://schemas.microsoft.com/office/drawing/2016/ink" xmlns:am3d="http://schemas.microsoft.com/office/drawing/2017/model3d" xmlns:o="urn:schemas-microsoft-com:office:office" xmlns:oel="http://schemas.microsoft.com/office/2019/extlst" xmlns:r="http://schemas.openxmlformats.org/officeDocument/2006/relationships" xmlns:m="http://schemas.openxmlformats.org/officeDocument/2006/math" xmlns:v="urn:schemas-microsoft-com:vml" xmlns:wp14="http://schemas.microsoft.com/office/word/2010/wordprocessingDrawing" xmlns:wp="http://schemas.openxmlformats.org/drawingml/2006/wordprocessingDrawing" xmlns:w10="urn:schemas-microsoft-com:office:word" xmlns:w="http://schemas.openxmlformats.org/wordprocessingml/2006/main" xmlns:w14="http://schemas.microsoft.com/office/word/2010/wordml" xmlns:w15="http://schemas.microsoft.com/office/word/2012/wordml" xmlns:w16cex="http://schemas.microsoft.com/office/word/2018/wordml/cex" xmlns:w16cid="http://schemas.microsoft.com/office/word/2016/wordml/cid" xmlns:w16="http://schemas.microsoft.com/office/word/2018/wordml" xmlns:w16du="http://schemas.microsoft.com/office/word/2023/wordml/word16du" xmlns:w16sdtdh="http://schemas.microsoft.com/office/word/2020/wordml/sdtdatahash" xmlns:w16sdtfl="http://schemas.microsoft.com/office/word/2024/wordml/sdtformatlock" xmlns:w16se="http://schemas.microsoft.com/office/word/2015/wordml/symex" xmlns:wpg="http://schemas.microsoft.com/office/word/2010/wordprocessingGroup" xmlns:wpi="http://schemas.microsoft.com/office/word/2010/wordprocessingInk" xmlns:wne="http://schemas.microsoft.com/office/word/2006/wordml" xmlns:wps="http://schemas.microsoft.com/office/word/2010/wordprocessingShape" mc:Ignorable="w14 w15 w16se w16cid w16 w16cex w16sdtdh w16sdtfl w16du wp14">
   <w:body>
     <w:p>
       <w:pPr>
@@ -13,7 +13,7 @@
         <mc:AlternateContent>
           <mc:Choice Requires="wps">
             <w:drawing>
-              <wp:anchor distT="0" distB="0" distL="114300" distR="114300" simplePos="0" relativeHeight="251659264" behindDoc="0" locked="0" layoutInCell="1" allowOverlap="1" wp14:anchorId="5068FCF9" wp14:editId="66BDC56E">
+              <wp:anchor distT="0" distB="0" distL="114300" distR="114300" simplePos="0" relativeHeight="251659264" behindDoc="0" locked="0" layoutInCell="1" allowOverlap="1" wp14:anchorId="48413720" wp14:editId="08ECAD6E">
                 <wp:simplePos x="0" y="0"/>
                 <wp:positionH relativeFrom="margin">
                   <wp:posOffset>-52388</wp:posOffset>
@@ -75,7 +75,7 @@
                                 <w:noProof/>
                               </w:rPr>
                               <w:drawing>
-                                <wp:inline distT="0" distB="0" distL="0" distR="0" wp14:anchorId="23CFDEBE" wp14:editId="78A0D797">
+                                <wp:inline distT="0" distB="0" distL="0" distR="0" wp14:anchorId="5ED8077C" wp14:editId="20A41430">
                                   <wp:extent cx="733425" cy="689769"/>
                                   <wp:effectExtent l="0" t="0" r="0" b="0"/>
                                   <wp:docPr id="16" name="Рисунок 5"/>
@@ -218,7 +218,7 @@
                                 <w:sz w:val="18"/>
                               </w:rPr>
                               <w:drawing>
-                                <wp:inline distT="0" distB="0" distL="0" distR="0" wp14:anchorId="4D7BC161" wp14:editId="1FB67417">
+                                <wp:inline distT="0" distB="0" distL="0" distR="0" wp14:anchorId="51A73DBE" wp14:editId="17F886BB">
                                   <wp:extent cx="2885440" cy="335144"/>
                                   <wp:effectExtent l="0" t="0" r="0" b="8255"/>
                                   <wp:docPr id="6" name="Рисунок 6"/>
@@ -682,7 +682,7 @@
           </mc:Choice>
           <mc:Fallback>
             <w:pict>
-              <v:shapetype w14:anchorId="5068FCF9" id="_x0000_t202" coordsize="21600,21600" o:spt="202" path="m,l,21600r21600,l21600,xe">
+              <v:shapetype w14:anchorId="48413720" id="_x0000_t202" coordsize="21600,21600" o:spt="202" path="m,l,21600r21600,l21600,xe">
                 <v:stroke joinstyle="miter"/>
                 <v:path gradientshapeok="t" o:connecttype="rect"/>
               </v:shapetype>
@@ -701,7 +701,7 @@
                           <w:noProof/>
                         </w:rPr>
                         <w:drawing>
-                          <wp:inline distT="0" distB="0" distL="0" distR="0" wp14:anchorId="23CFDEBE" wp14:editId="78A0D797">
+                          <wp:inline distT="0" distB="0" distL="0" distR="0" wp14:anchorId="5ED8077C" wp14:editId="20A41430">
                             <wp:extent cx="733425" cy="689769"/>
                             <wp:effectExtent l="0" t="0" r="0" b="0"/>
                             <wp:docPr id="16" name="Рисунок 5"/>
@@ -844,7 +844,7 @@
                           <w:sz w:val="18"/>
                         </w:rPr>
                         <w:drawing>
-                          <wp:inline distT="0" distB="0" distL="0" distR="0" wp14:anchorId="4D7BC161" wp14:editId="1FB67417">
+                          <wp:inline distT="0" distB="0" distL="0" distR="0" wp14:anchorId="51A73DBE" wp14:editId="17F886BB">
                             <wp:extent cx="2885440" cy="335144"/>
                             <wp:effectExtent l="0" t="0" r="0" b="8255"/>
                             <wp:docPr id="6" name="Рисунок 6"/>
@@ -1302,7 +1302,7 @@
           <w:noProof/>
         </w:rPr>
         <w:drawing>
-          <wp:inline distT="0" distB="0" distL="0" distR="0" wp14:anchorId="5A6D56DF" wp14:editId="2FAA85B3">
+          <wp:inline distT="0" distB="0" distL="0" distR="0" wp14:anchorId="7AC61087" wp14:editId="1B74F465">
             <wp:extent cx="1300163" cy="1300163"/>
             <wp:effectExtent l="0" t="0" r="0" b="0"/>
             <wp:docPr id="19" name="Рисунок 2"/>
@@ -1395,11 +1395,19 @@
             </w:r>
             <w:proofErr w:type="gramEnd"/>
             <w:r>
-              <w:t>_office</w:t>
+              <w:t>_</w:t>
+            </w:r>
+            <w:proofErr w:type="gramStart"/>
+            <w:r>
+              <w:t>office</w:t>
             </w:r>
             <w:proofErr w:type="spellEnd"/>
             <w:r>
-              <w:t xml:space="preserve"> }}</w:t>
+              <w:t xml:space="preserve"> }</w:t>
+            </w:r>
+            <w:proofErr w:type="gramEnd"/>
+            <w:r>
+              <w:t>}</w:t>
             </w:r>
           </w:p>
           <w:p>
@@ -2086,21 +2094,26 @@
                 <w:noProof/>
               </w:rPr>
               <w:drawing>
-                <wp:inline distT="0" distB="0" distL="0" distR="0">
-                  <wp:extent cx="1173480" cy="1162050"/>
-                  <wp:effectExtent l="0" t="0" r="0" b="0"/>
+                <wp:inline distT="0" distB="0" distL="0" distR="0" wp14:anchorId="70D08900" wp14:editId="35834974">
+                  <wp:extent cx="1213253" cy="1173145"/>
+                  <wp:effectExtent l="0" t="0" r="6350" b="0"/>
                   <wp:docPr id="2" name="image1.png"/>
                   <wp:cNvGraphicFramePr/>
                   <a:graphic xmlns:a="http://schemas.openxmlformats.org/drawingml/2006/main">
                     <a:graphicData uri="http://schemas.openxmlformats.org/drawingml/2006/picture">
                       <pic:pic xmlns:pic="http://schemas.openxmlformats.org/drawingml/2006/picture">
                         <pic:nvPicPr>
-                          <pic:cNvPr id="0" name="image1.png"/>
+                          <pic:cNvPr id="2" name="image1.png"/>
                           <pic:cNvPicPr preferRelativeResize="0"/>
                         </pic:nvPicPr>
                         <pic:blipFill>
-                          <a:blip r:embed="rId7"/>
-                          <a:srcRect/>
+                          <a:blip r:embed="rId7" cstate="print">
+                            <a:extLst>
+                              <a:ext uri="{28A0092B-C50C-407E-A947-70E740481C1C}">
+                                <a14:useLocalDpi xmlns:a14="http://schemas.microsoft.com/office/drawing/2010/main" val="0"/>
+                              </a:ext>
+                            </a:extLst>
+                          </a:blip>
                           <a:stretch>
                             <a:fillRect/>
                           </a:stretch>
@@ -2108,7 +2121,7 @@
                         <pic:spPr>
                           <a:xfrm>
                             <a:off x="0" y="0"/>
-                            <a:ext cx="1173480" cy="1162050"/>
+                            <a:ext cx="1238606" cy="1197660"/>
                           </a:xfrm>
                           <a:prstGeom prst="rect">
                             <a:avLst/>
@@ -2153,8 +2166,8 @@
                 <w:noProof/>
               </w:rPr>
               <w:drawing>
-                <wp:inline distT="0" distB="0" distL="0" distR="0">
-                  <wp:extent cx="1241425" cy="488315"/>
+                <wp:inline distT="0" distB="0" distL="0" distR="0" wp14:anchorId="1B411DFD" wp14:editId="75937884">
+                  <wp:extent cx="1554572" cy="686435"/>
                   <wp:effectExtent l="0" t="0" r="0" b="0"/>
                   <wp:docPr id="4" name="image3.png"/>
                   <wp:cNvGraphicFramePr/>
@@ -2162,12 +2175,17 @@
                     <a:graphicData uri="http://schemas.openxmlformats.org/drawingml/2006/picture">
                       <pic:pic xmlns:pic="http://schemas.openxmlformats.org/drawingml/2006/picture">
                         <pic:nvPicPr>
-                          <pic:cNvPr id="0" name="image3.png"/>
+                          <pic:cNvPr id="4" name="image3.png"/>
                           <pic:cNvPicPr preferRelativeResize="0"/>
                         </pic:nvPicPr>
                         <pic:blipFill>
-                          <a:blip r:embed="rId8"/>
-                          <a:srcRect/>
+                          <a:blip r:embed="rId8" cstate="print">
+                            <a:extLst>
+                              <a:ext uri="{28A0092B-C50C-407E-A947-70E740481C1C}">
+                                <a14:useLocalDpi xmlns:a14="http://schemas.microsoft.com/office/drawing/2010/main" val="0"/>
+                              </a:ext>
+                            </a:extLst>
+                          </a:blip>
                           <a:stretch>
                             <a:fillRect/>
                           </a:stretch>
@@ -2175,7 +2193,7 @@
                         <pic:spPr>
                           <a:xfrm>
                             <a:off x="0" y="0"/>
-                            <a:ext cx="1241425" cy="488315"/>
+                            <a:ext cx="1646394" cy="726980"/>
                           </a:xfrm>
                           <a:prstGeom prst="rect">
                             <a:avLst/>
@@ -2228,7 +2246,7 @@
 </file>
 
 <file path=word/styles.xml><?xml version="1.0" encoding="utf-8"?>
-<w:styles xmlns:mc="http://schemas.openxmlformats.org/markup-compatibility/2006" xmlns:r="http://schemas.openxmlformats.org/officeDocument/2006/relationships" xmlns:w="http://schemas.openxmlformats.org/wordprocessingml/2006/main" xmlns:w14="http://schemas.microsoft.com/office/word/2010/wordml" xmlns:w15="http://schemas.microsoft.com/office/word/2012/wordml" xmlns:w16cex="http://schemas.microsoft.com/office/word/2018/wordml/cex" xmlns:w16cid="http://schemas.microsoft.com/office/word/2016/wordml/cid" xmlns:w16="http://schemas.microsoft.com/office/word/2018/wordml" xmlns:w16sdtdh="http://schemas.microsoft.com/office/word/2020/wordml/sdtdatahash" xmlns:w16se="http://schemas.microsoft.com/office/word/2015/wordml/symex" mc:Ignorable="w14 w15 w16se w16cid w16 w16cex w16sdtdh">
+<w:styles xmlns:mc="http://schemas.openxmlformats.org/markup-compatibility/2006" xmlns:r="http://schemas.openxmlformats.org/officeDocument/2006/relationships" xmlns:w="http://schemas.openxmlformats.org/wordprocessingml/2006/main" xmlns:w14="http://schemas.microsoft.com/office/word/2010/wordml" xmlns:w15="http://schemas.microsoft.com/office/word/2012/wordml" xmlns:w16cex="http://schemas.microsoft.com/office/word/2018/wordml/cex" xmlns:w16cid="http://schemas.microsoft.com/office/word/2016/wordml/cid" xmlns:w16="http://schemas.microsoft.com/office/word/2018/wordml" xmlns:w16du="http://schemas.microsoft.com/office/word/2023/wordml/word16du" xmlns:w16sdtdh="http://schemas.microsoft.com/office/word/2020/wordml/sdtdatahash" xmlns:w16sdtfl="http://schemas.microsoft.com/office/word/2024/wordml/sdtformatlock" xmlns:w16se="http://schemas.microsoft.com/office/word/2015/wordml/symex" mc:Ignorable="w14 w15 w16se w16cid w16 w16cex w16sdtdh w16sdtfl w16du">
   <w:docDefaults>
     <w:rPrDefault>
       <w:rPr>

</xml_diff>

<commit_message>
Fix typo in ro reference signed
</commit_message>
<xml_diff>
--- a/watchdoc/templates/ro-reference-signed.docx
+++ b/watchdoc/templates/ro-reference-signed.docx
@@ -1,6 +1,6 @@
 
 <file path=word/document.xml><?xml version="1.0" encoding="utf-8"?>
-<w:document xmlns:wpc="http://schemas.microsoft.com/office/word/2010/wordprocessingCanvas" xmlns:cx="http://schemas.microsoft.com/office/drawing/2014/chartex" xmlns:cx1="http://schemas.microsoft.com/office/drawing/2015/9/8/chartex" xmlns:cx2="http://schemas.microsoft.com/office/drawing/2015/10/21/chartex" xmlns:cx3="http://schemas.microsoft.com/office/drawing/2016/5/9/chartex" xmlns:cx4="http://schemas.microsoft.com/office/drawing/2016/5/10/chartex" xmlns:cx5="http://schemas.microsoft.com/office/drawing/2016/5/11/chartex" xmlns:cx6="http://schemas.microsoft.com/office/drawing/2016/5/12/chartex" xmlns:cx7="http://schemas.microsoft.com/office/drawing/2016/5/13/chartex" xmlns:cx8="http://schemas.microsoft.com/office/drawing/2016/5/14/chartex" xmlns:mc="http://schemas.openxmlformats.org/markup-compatibility/2006" xmlns:aink="http://schemas.microsoft.com/office/drawing/2016/ink" xmlns:am3d="http://schemas.microsoft.com/office/drawing/2017/model3d" xmlns:o="urn:schemas-microsoft-com:office:office" xmlns:oel="http://schemas.microsoft.com/office/2019/extlst" xmlns:r="http://schemas.openxmlformats.org/officeDocument/2006/relationships" xmlns:m="http://schemas.openxmlformats.org/officeDocument/2006/math" xmlns:v="urn:schemas-microsoft-com:vml" xmlns:wp14="http://schemas.microsoft.com/office/word/2010/wordprocessingDrawing" xmlns:wp="http://schemas.openxmlformats.org/drawingml/2006/wordprocessingDrawing" xmlns:w10="urn:schemas-microsoft-com:office:word" xmlns:w="http://schemas.openxmlformats.org/wordprocessingml/2006/main" xmlns:w14="http://schemas.microsoft.com/office/word/2010/wordml" xmlns:w15="http://schemas.microsoft.com/office/word/2012/wordml" xmlns:w16cex="http://schemas.microsoft.com/office/word/2018/wordml/cex" xmlns:w16cid="http://schemas.microsoft.com/office/word/2016/wordml/cid" xmlns:w16="http://schemas.microsoft.com/office/word/2018/wordml" xmlns:w16du="http://schemas.microsoft.com/office/word/2023/wordml/word16du" xmlns:w16sdtdh="http://schemas.microsoft.com/office/word/2020/wordml/sdtdatahash" xmlns:w16sdtfl="http://schemas.microsoft.com/office/word/2024/wordml/sdtformatlock" xmlns:w16se="http://schemas.microsoft.com/office/word/2015/wordml/symex" xmlns:wpg="http://schemas.microsoft.com/office/word/2010/wordprocessingGroup" xmlns:wpi="http://schemas.microsoft.com/office/word/2010/wordprocessingInk" xmlns:wne="http://schemas.microsoft.com/office/word/2006/wordml" xmlns:wps="http://schemas.microsoft.com/office/word/2010/wordprocessingShape" mc:Ignorable="w14 w15 w16se w16cid w16 w16cex w16sdtdh w16sdtfl w16du wp14">
+<w:document xmlns:wpc="http://schemas.microsoft.com/office/word/2010/wordprocessingCanvas" xmlns:cx="http://schemas.microsoft.com/office/drawing/2014/chartex" xmlns:cx1="http://schemas.microsoft.com/office/drawing/2015/9/8/chartex" xmlns:cx2="http://schemas.microsoft.com/office/drawing/2015/10/21/chartex" xmlns:cx3="http://schemas.microsoft.com/office/drawing/2016/5/9/chartex" xmlns:cx4="http://schemas.microsoft.com/office/drawing/2016/5/10/chartex" xmlns:cx5="http://schemas.microsoft.com/office/drawing/2016/5/11/chartex" xmlns:cx6="http://schemas.microsoft.com/office/drawing/2016/5/12/chartex" xmlns:cx7="http://schemas.microsoft.com/office/drawing/2016/5/13/chartex" xmlns:cx8="http://schemas.microsoft.com/office/drawing/2016/5/14/chartex" xmlns:mc="http://schemas.openxmlformats.org/markup-compatibility/2006" xmlns:aink="http://schemas.microsoft.com/office/drawing/2016/ink" xmlns:am3d="http://schemas.microsoft.com/office/drawing/2017/model3d" xmlns:o="urn:schemas-microsoft-com:office:office" xmlns:oel="http://schemas.microsoft.com/office/2019/extlst" xmlns:r="http://schemas.openxmlformats.org/officeDocument/2006/relationships" xmlns:m="http://schemas.openxmlformats.org/officeDocument/2006/math" xmlns:v="urn:schemas-microsoft-com:vml" xmlns:wp14="http://schemas.microsoft.com/office/word/2010/wordprocessingDrawing" xmlns:wp="http://schemas.openxmlformats.org/drawingml/2006/wordprocessingDrawing" xmlns:w10="urn:schemas-microsoft-com:office:word" xmlns:w="http://schemas.openxmlformats.org/wordprocessingml/2006/main" xmlns:w14="http://schemas.microsoft.com/office/word/2010/wordml" xmlns:w15="http://schemas.microsoft.com/office/word/2012/wordml" xmlns:w16cex="http://schemas.microsoft.com/office/word/2018/wordml/cex" xmlns:w16cid="http://schemas.microsoft.com/office/word/2016/wordml/cid" xmlns:w16="http://schemas.microsoft.com/office/word/2018/wordml" xmlns:w16sdtdh="http://schemas.microsoft.com/office/word/2020/wordml/sdtdatahash" xmlns:w16se="http://schemas.microsoft.com/office/word/2015/wordml/symex" xmlns:wpg="http://schemas.microsoft.com/office/word/2010/wordprocessingGroup" xmlns:wpi="http://schemas.microsoft.com/office/word/2010/wordprocessingInk" xmlns:wne="http://schemas.microsoft.com/office/word/2006/wordml" xmlns:wps="http://schemas.microsoft.com/office/word/2010/wordprocessingShape" mc:Ignorable="w14 w15 w16se w16cid w16 w16cex w16sdtdh wp14">
   <w:body>
     <w:p>
       <w:pPr>
@@ -1395,19 +1395,11 @@
             </w:r>
             <w:proofErr w:type="gramEnd"/>
             <w:r>
-              <w:t>_</w:t>
-            </w:r>
-            <w:proofErr w:type="gramStart"/>
-            <w:r>
-              <w:t>office</w:t>
+              <w:t>_office</w:t>
             </w:r>
             <w:proofErr w:type="spellEnd"/>
             <w:r>
-              <w:t xml:space="preserve"> }</w:t>
-            </w:r>
-            <w:proofErr w:type="gramEnd"/>
-            <w:r>
-              <w:t>}</w:t>
+              <w:t xml:space="preserve"> }}</w:t>
             </w:r>
           </w:p>
           <w:p>
@@ -1621,16 +1613,7 @@
         <w:jc w:val="both"/>
       </w:pPr>
       <w:r>
-        <w:t>направляется на ме</w:t>
-      </w:r>
-      <w:r>
-        <w:rPr>
-          <w:lang w:val="en-US"/>
-        </w:rPr>
-        <w:t>x</w:t>
-      </w:r>
-      <w:r>
-        <w:t>дицинское освидетельствование в соответствии с Положением о военно-врачебной экспертизе, утвержденным Постановлением Правительства Российской Федерации от</w:t>
+        <w:t>направляется на медицинское освидетельствование в соответствии с Положением о военно-врачебной экспертизе, утвержденным Постановлением Правительства Российской Федерации от</w:t>
       </w:r>
       <w:r>
         <w:rPr>
@@ -2246,7 +2229,7 @@
 </file>
 
 <file path=word/styles.xml><?xml version="1.0" encoding="utf-8"?>
-<w:styles xmlns:mc="http://schemas.openxmlformats.org/markup-compatibility/2006" xmlns:r="http://schemas.openxmlformats.org/officeDocument/2006/relationships" xmlns:w="http://schemas.openxmlformats.org/wordprocessingml/2006/main" xmlns:w14="http://schemas.microsoft.com/office/word/2010/wordml" xmlns:w15="http://schemas.microsoft.com/office/word/2012/wordml" xmlns:w16cex="http://schemas.microsoft.com/office/word/2018/wordml/cex" xmlns:w16cid="http://schemas.microsoft.com/office/word/2016/wordml/cid" xmlns:w16="http://schemas.microsoft.com/office/word/2018/wordml" xmlns:w16du="http://schemas.microsoft.com/office/word/2023/wordml/word16du" xmlns:w16sdtdh="http://schemas.microsoft.com/office/word/2020/wordml/sdtdatahash" xmlns:w16sdtfl="http://schemas.microsoft.com/office/word/2024/wordml/sdtformatlock" xmlns:w16se="http://schemas.microsoft.com/office/word/2015/wordml/symex" mc:Ignorable="w14 w15 w16se w16cid w16 w16cex w16sdtdh w16sdtfl w16du">
+<w:styles xmlns:mc="http://schemas.openxmlformats.org/markup-compatibility/2006" xmlns:r="http://schemas.openxmlformats.org/officeDocument/2006/relationships" xmlns:w="http://schemas.openxmlformats.org/wordprocessingml/2006/main" xmlns:w14="http://schemas.microsoft.com/office/word/2010/wordml" xmlns:w15="http://schemas.microsoft.com/office/word/2012/wordml" xmlns:w16cex="http://schemas.microsoft.com/office/word/2018/wordml/cex" xmlns:w16cid="http://schemas.microsoft.com/office/word/2016/wordml/cid" xmlns:w16="http://schemas.microsoft.com/office/word/2018/wordml" xmlns:w16sdtdh="http://schemas.microsoft.com/office/word/2020/wordml/sdtdatahash" xmlns:w16se="http://schemas.microsoft.com/office/word/2015/wordml/symex" mc:Ignorable="w14 w15 w16se w16cid w16 w16cex w16sdtdh">
   <w:docDefaults>
     <w:rPrDefault>
       <w:rPr>

</xml_diff>